<commit_message>
Punto 1.2: Estandares de manejo de la información y metodos de cifrado por bloques y flujo
</commit_message>
<xml_diff>
--- a/Seguridad Informatica - Unidad I.docx
+++ b/Seguridad Informatica - Unidad I.docx
@@ -447,7 +447,14 @@
           <w:sz w:val="32"/>
           <w:szCs w:val="32"/>
         </w:rPr>
-        <w:t>Carrera: Tecnologías de la información.</w:t>
+        <w:t xml:space="preserve">Carrera: </w:t>
+      </w:r>
+      <w:r>
+        <w:rPr>
+          <w:sz w:val="32"/>
+          <w:szCs w:val="32"/>
+        </w:rPr>
+        <w:t xml:space="preserve">Ingeniería en Desarrollo </w:t>
       </w:r>
     </w:p>
     <w:p>
@@ -463,7 +470,7 @@
           <w:sz w:val="32"/>
           <w:szCs w:val="32"/>
         </w:rPr>
-        <w:t>Área: Desarrollo de software multiplataforma.</w:t>
+        <w:t>y Gestión de Software</w:t>
       </w:r>
     </w:p>
     <w:p>
@@ -984,7 +991,7 @@
                 <w:noProof/>
                 <w:webHidden/>
               </w:rPr>
-              <w:t>5</w:t>
+              <w:t>6</w:t>
             </w:r>
             <w:r>
               <w:rPr>
@@ -1056,7 +1063,7 @@
                 <w:noProof/>
                 <w:webHidden/>
               </w:rPr>
-              <w:t>6</w:t>
+              <w:t>9</w:t>
             </w:r>
             <w:r>
               <w:rPr>
@@ -1128,7 +1135,7 @@
                 <w:noProof/>
                 <w:webHidden/>
               </w:rPr>
-              <w:t>6</w:t>
+              <w:t>9</w:t>
             </w:r>
             <w:r>
               <w:rPr>
@@ -1200,7 +1207,7 @@
                 <w:noProof/>
                 <w:webHidden/>
               </w:rPr>
-              <w:t>8</w:t>
+              <w:t>11</w:t>
             </w:r>
             <w:r>
               <w:rPr>
@@ -1917,6 +1924,27 @@
         <w:t>ISO 27001</w:t>
       </w:r>
     </w:p>
+    <w:p>
+      <w:pPr>
+        <w:ind w:left="708"/>
+      </w:pPr>
+    </w:p>
+    <w:p>
+      <w:pPr>
+        <w:ind w:left="708"/>
+      </w:pPr>
+      <w:r>
+        <w:t>Esta norma es un estándar internacional que dicta cómo implementar, mantener y mejorar continuamente un Sistema de Gestión de la Seguridad de la información, o SGI. El objetico principal es asegurarse de que la información esté bien protegida en tres aspectos clave: confidencialidad, integridad y disponibilidad. Esto significa que solo las personas autorizadas pueden acceder a la información, que los datos no se alteren sin permiso y que siempre estén accesibles cuando se necesiten.</w:t>
+      </w:r>
+    </w:p>
+    <w:p>
+      <w:pPr>
+        <w:ind w:left="708"/>
+      </w:pPr>
+      <w:r>
+        <w:t>La idea es que las empresas puedan hacer uso de esta norma como una guía para identificar y gestionar los riesgos relacionados con la seguridad de su información de una manera más eficiente.</w:t>
+      </w:r>
+    </w:p>
     <w:p/>
     <w:p>
       <w:pPr>
@@ -1933,6 +1961,32 @@
     <w:p/>
     <w:p>
       <w:pPr>
+        <w:ind w:left="708"/>
+      </w:pPr>
+      <w:r>
+        <w:t>La ISO 17799, que también se conoce como "Tecnología de la información – Código de buenas prácticas para la gestión de la seguridad de la información", establece un marco bastante completo para manejar la seguridad de la información en una organización. Lo que hace es enfocarse en identificar, evaluar y gestionar los riesgos asociados a la seguridad de los datos.</w:t>
+      </w:r>
+    </w:p>
+    <w:p>
+      <w:pPr>
+        <w:ind w:left="708"/>
+      </w:pPr>
+    </w:p>
+    <w:p>
+      <w:pPr>
+        <w:ind w:left="708"/>
+      </w:pPr>
+      <w:r>
+        <w:t>Esta norma ofrece una serie de directrices muy claras para que las organizaciones puedan detectar esos riesgos y gestionarlos de manera eficiente. De esta forma, no solo se refuerzan las medidas de protección, sino que también se reduce significativamente la probabilidad de que ocurran incidentes relacionados con la seguridad de la información.</w:t>
+      </w:r>
+    </w:p>
+    <w:p>
+      <w:pPr>
+        <w:ind w:left="708"/>
+      </w:pPr>
+    </w:p>
+    <w:p>
+      <w:pPr>
         <w:pStyle w:val="Ttulo4"/>
         <w:numPr>
           <w:ilvl w:val="0"/>
@@ -1946,6 +2000,47 @@
     <w:p/>
     <w:p>
       <w:pPr>
+        <w:ind w:left="708"/>
+      </w:pPr>
+      <w:r>
+        <w:t>COBIT es un marco diseñado para ayudar a las empresas a gestionar y gobernar su tecnología de la información (TI). Originalmente creado en 1996 por ISACA y ahora en su versión COBIT 2019, COBIT empezó como una guía para auditores de TI, pero hoy en día abarca a muchos más actores, como la Junta Directiva, la dirección ejecutiva y auditoría.</w:t>
+      </w:r>
+    </w:p>
+    <w:p>
+      <w:pPr>
+        <w:ind w:left="708"/>
+      </w:pPr>
+    </w:p>
+    <w:p>
+      <w:pPr>
+        <w:ind w:left="708"/>
+      </w:pPr>
+      <w:r>
+        <w:t>La idea detrás de COBIT es hacer una distinción clara entre lo que es "gobierno" y "gestión" en TI. El gobierno se encarga de asegurarse de que las decisiones y prioridades de TI estén alineadas con los objetivos de la empresa y se monitoreen adecuadamente. Normalmente, esto está en manos del Consejo de Dirección. Por otro lado, la gestión se enfoca en ejecutar esas decisiones, planificando, construyendo y operando las actividades necesarias para cumplir con los objetivos, y esto suele ser responsabilidad de la dirección ejecutiva.</w:t>
+      </w:r>
+    </w:p>
+    <w:p>
+      <w:pPr>
+        <w:ind w:left="708"/>
+      </w:pPr>
+    </w:p>
+    <w:p>
+      <w:pPr>
+        <w:ind w:left="708"/>
+      </w:pPr>
+      <w:r>
+        <w:t>COBIT también incluye los componentes clave para un buen sistema de gobierno, como procesos, estructuras organizativas, políticas, y la cultura dentro de la empresa. Todo esto ayuda a crear un sistema de TI más eficiente y bien dirigido.</w:t>
+      </w:r>
+    </w:p>
+    <w:p/>
+    <w:p/>
+    <w:p/>
+    <w:p/>
+    <w:p/>
+    <w:p/>
+    <w:p/>
+    <w:p>
+      <w:pPr>
         <w:pStyle w:val="Ttulo4"/>
         <w:numPr>
           <w:ilvl w:val="0"/>
@@ -1953,7 +2048,42 @@
         </w:numPr>
       </w:pPr>
       <w:r>
-        <w:t xml:space="preserve">NIST </w:t>
+        <w:lastRenderedPageBreak/>
+        <w:t>NIST</w:t>
+      </w:r>
+    </w:p>
+    <w:p/>
+    <w:p>
+      <w:pPr>
+        <w:pStyle w:val="Ttulo4"/>
+        <w:ind w:left="720"/>
+      </w:pPr>
+      <w:r>
+        <w:t>El Instituto Nacional de Estándares y Tecnología (NIST) es una agencia que</w:t>
+      </w:r>
+      <w:r>
+        <w:t xml:space="preserve"> </w:t>
+      </w:r>
+      <w:r>
+        <w:t>se enfoca en impulsar la innovación a través de la ciencia, los estándares y la tecnología de medición. Su Marco de Ciberseguridad (CSF) es un conjunto de estándares, guías y mejores prácticas que ayudan a las organizaciones a gestionar mejor los riesgos relacionados con la ciberseguridad.</w:t>
+      </w:r>
+    </w:p>
+    <w:p>
+      <w:pPr>
+        <w:pStyle w:val="Ttulo4"/>
+        <w:ind w:left="720"/>
+      </w:pPr>
+    </w:p>
+    <w:p>
+      <w:pPr>
+        <w:pStyle w:val="Ttulo4"/>
+        <w:ind w:left="720"/>
+      </w:pPr>
+      <w:r>
+        <w:t>Una de las grandes ventajas del CSF del NIST es su flexibilidad, lo que permite que se adapte fácilmente a los procesos de seguridad que ya existan en una organización, sin importar la industria. Además, es una excelente base para que las empresas privadas en Estados Unidos comiencen a implementar tanto seguridad de la información como una gestión efectiva de los riesgos de ciberseguridad.</w:t>
+      </w:r>
+      <w:r>
+        <w:t xml:space="preserve"> </w:t>
       </w:r>
     </w:p>
     <w:p/>
@@ -1969,6 +2099,107 @@
         <w:t>ITIL</w:t>
       </w:r>
     </w:p>
+    <w:p>
+      <w:pPr>
+        <w:ind w:left="360"/>
+      </w:pPr>
+    </w:p>
+    <w:p>
+      <w:pPr>
+        <w:ind w:left="708"/>
+      </w:pPr>
+      <w:r>
+        <w:t xml:space="preserve">ITIL, que significa </w:t>
+      </w:r>
+      <w:proofErr w:type="spellStart"/>
+      <w:r>
+        <w:rPr>
+          <w:b/>
+          <w:bCs/>
+        </w:rPr>
+        <w:t>Information</w:t>
+      </w:r>
+      <w:proofErr w:type="spellEnd"/>
+      <w:r>
+        <w:rPr>
+          <w:b/>
+          <w:bCs/>
+        </w:rPr>
+        <w:t xml:space="preserve"> </w:t>
+      </w:r>
+      <w:proofErr w:type="spellStart"/>
+      <w:r>
+        <w:rPr>
+          <w:b/>
+          <w:bCs/>
+        </w:rPr>
+        <w:t>Technology</w:t>
+      </w:r>
+      <w:proofErr w:type="spellEnd"/>
+      <w:r>
+        <w:rPr>
+          <w:b/>
+          <w:bCs/>
+        </w:rPr>
+        <w:t xml:space="preserve"> </w:t>
+      </w:r>
+      <w:proofErr w:type="spellStart"/>
+      <w:r>
+        <w:rPr>
+          <w:b/>
+          <w:bCs/>
+        </w:rPr>
+        <w:t>Infrastructure</w:t>
+      </w:r>
+      <w:proofErr w:type="spellEnd"/>
+      <w:r>
+        <w:t xml:space="preserve"> </w:t>
+      </w:r>
+      <w:r>
+        <w:rPr>
+          <w:b/>
+          <w:bCs/>
+        </w:rPr>
+        <w:t>Library</w:t>
+      </w:r>
+      <w:r>
+        <w:t xml:space="preserve">, es un conjunto de buenas prácticas que ayuda a las organizaciones a mejorar la prestación de servicios, especialmente en el ámbito de TI. Básicamente, ofrece una guía para gestionar servicios de TI de forma más eficiente, alineando la gestión con los objetivos y estrategias de la empresa. </w:t>
+      </w:r>
+    </w:p>
+    <w:p>
+      <w:pPr>
+        <w:ind w:left="708"/>
+      </w:pPr>
+    </w:p>
+    <w:p>
+      <w:pPr>
+        <w:ind w:left="708"/>
+      </w:pPr>
+      <w:r>
+        <w:t>Este marco se basa en cinco etapas que forman el ciclo de vida de un servicio: Estrategia de servicio, que establece metas y prioridades; Diseño del servicio, que se enfoca en la infraestructura y los procesos; Transición del servicio, que asegura cambios sin interrupciones; Operación del servicio, que garantiza la estabilidad diaria; y Mejora continua de los servicios, que busca perfeccionar los procesos progresivamente.</w:t>
+      </w:r>
+    </w:p>
+    <w:p>
+      <w:pPr>
+        <w:ind w:left="708"/>
+      </w:pPr>
+    </w:p>
+    <w:p>
+      <w:pPr>
+        <w:ind w:left="708"/>
+      </w:pPr>
+      <w:r>
+        <w:t>Lo bueno de ITIL es su flexibilidad, ya que las empresas pueden adoptar solo las partes que les resulten más útiles y adaptarlas según sus necesidades. Esto permite a las organizaciones ser más eficientes en su gestión de TI y lograr mejores resultados.</w:t>
+      </w:r>
+    </w:p>
+    <w:p>
+      <w:pPr>
+        <w:ind w:left="708"/>
+      </w:pPr>
+      <w:r>
+        <w:t xml:space="preserve">. </w:t>
+      </w:r>
+    </w:p>
     <w:p/>
     <w:p>
       <w:pPr>
@@ -1976,6 +2207,7 @@
       </w:pPr>
       <w:bookmarkStart w:id="5" w:name="_Toc176607165"/>
       <w:r>
+        <w:lastRenderedPageBreak/>
         <w:t>1.3 – Conceptos de seguridad</w:t>
       </w:r>
       <w:bookmarkEnd w:id="5"/>
@@ -2016,7 +2248,6 @@
         </w:numPr>
       </w:pPr>
       <w:r>
-        <w:lastRenderedPageBreak/>
         <w:t>Disponibilidad</w:t>
       </w:r>
     </w:p>
@@ -2125,6 +2356,26 @@
     </w:p>
     <w:p>
       <w:pPr>
+        <w:ind w:left="708"/>
+      </w:pPr>
+    </w:p>
+    <w:p>
+      <w:pPr>
+        <w:ind w:left="708"/>
+      </w:pPr>
+    </w:p>
+    <w:p>
+      <w:pPr>
+        <w:ind w:left="708"/>
+      </w:pPr>
+    </w:p>
+    <w:p>
+      <w:pPr>
+        <w:ind w:left="708"/>
+      </w:pPr>
+    </w:p>
+    <w:p>
+      <w:pPr>
         <w:pStyle w:val="Ttulo4"/>
         <w:numPr>
           <w:ilvl w:val="0"/>
@@ -2132,12 +2383,15 @@
         </w:numPr>
       </w:pPr>
       <w:r>
+        <w:lastRenderedPageBreak/>
         <w:t>Criptografía</w:t>
       </w:r>
       <w:r>
         <w:t xml:space="preserve"> asimétrica</w:t>
       </w:r>
     </w:p>
+    <w:p/>
+    <w:p/>
     <w:p/>
     <w:p>
       <w:pPr>
@@ -2154,11 +2408,150 @@
     <w:p/>
     <w:p>
       <w:pPr>
+        <w:ind w:left="708"/>
+      </w:pPr>
+      <w:r>
+        <w:t>L</w:t>
+      </w:r>
+      <w:r>
+        <w:t>os cifrados en bloque y los de flujo son dos formas diferentes de cifrar datos, cada uno con su estilo.</w:t>
+      </w:r>
+    </w:p>
+    <w:p>
+      <w:pPr>
+        <w:ind w:left="708"/>
+        <w:rPr>
+          <w:b/>
+          <w:bCs/>
+        </w:rPr>
+      </w:pPr>
+      <w:r>
+        <w:rPr>
+          <w:b/>
+          <w:bCs/>
+        </w:rPr>
+        <w:t>Cifrados de bloque</w:t>
+      </w:r>
+    </w:p>
+    <w:p>
+      <w:pPr>
+        <w:ind w:left="708"/>
+      </w:pPr>
+      <w:r>
+        <w:t>En los cifrados de bloque, lo que haces es dividir la información en pedazos de un tamaño fijo, digamos de 64 o 128 bits, y a cada uno de esos bloques les aplicas el mismo proceso de cifrado con una sola clave. Por ejemplo, con AES o DES. Es como si cortaras un pastel en trozos iguales y luego les pusieras la misma cobertura.</w:t>
+      </w:r>
+    </w:p>
+    <w:p>
+      <w:pPr>
+        <w:ind w:left="708"/>
+        <w:rPr>
+          <w:b/>
+          <w:bCs/>
+        </w:rPr>
+      </w:pPr>
+      <w:r>
+        <w:rPr>
+          <w:b/>
+          <w:bCs/>
+        </w:rPr>
+        <w:t>Cifrados de flujo</w:t>
+      </w:r>
+    </w:p>
+    <w:p>
+      <w:pPr>
+        <w:ind w:left="708"/>
+      </w:pPr>
+      <w:r>
+        <w:t>En cambio, los cifrados de flujo son más dinámicos, van bit por bit o byte por</w:t>
+      </w:r>
+      <w:r>
+        <w:rPr>
+          <w:b/>
+          <w:bCs/>
+        </w:rPr>
+        <w:t xml:space="preserve"> </w:t>
+      </w:r>
+      <w:r>
+        <w:t>byte. Generan un flujo de claves aleatorio, y esa clave se mezcla con los datos originales usando XOR. Estos son más prácticos cuando estás manejando datos en tiempo real, como en transmisiones de video o audio en vivo. Es como si en lugar de cubrir todo el pastel de una vez, lo fueras decorando parte por parte mientras lo sirves.</w:t>
+      </w:r>
+    </w:p>
+    <w:p>
+      <w:pPr>
+        <w:ind w:left="708"/>
+      </w:pPr>
+      <w:r>
+        <w:t>Entonces, los de bloque trabajan por partes grandes y fijas, mientras que los de flujo son más flexibles y cifran conforme los datos van llegando.</w:t>
+      </w:r>
+    </w:p>
+    <w:p>
+      <w:pPr>
+        <w:ind w:left="708"/>
+      </w:pPr>
+    </w:p>
+    <w:p>
+      <w:pPr>
+        <w:ind w:left="708"/>
+      </w:pPr>
+    </w:p>
+    <w:p>
+      <w:pPr>
         <w:jc w:val="left"/>
       </w:pPr>
-      <w:r>
-        <w:br w:type="page"/>
-      </w:r>
+    </w:p>
+    <w:p>
+      <w:pPr>
+        <w:jc w:val="left"/>
+      </w:pPr>
+    </w:p>
+    <w:p>
+      <w:pPr>
+        <w:jc w:val="left"/>
+      </w:pPr>
+    </w:p>
+    <w:p>
+      <w:pPr>
+        <w:jc w:val="left"/>
+      </w:pPr>
+    </w:p>
+    <w:p>
+      <w:pPr>
+        <w:jc w:val="left"/>
+      </w:pPr>
+    </w:p>
+    <w:p>
+      <w:pPr>
+        <w:jc w:val="left"/>
+      </w:pPr>
+    </w:p>
+    <w:p>
+      <w:pPr>
+        <w:jc w:val="left"/>
+      </w:pPr>
+    </w:p>
+    <w:p>
+      <w:pPr>
+        <w:jc w:val="left"/>
+      </w:pPr>
+    </w:p>
+    <w:p>
+      <w:pPr>
+        <w:jc w:val="left"/>
+      </w:pPr>
+    </w:p>
+    <w:p>
+      <w:pPr>
+        <w:jc w:val="left"/>
+      </w:pPr>
+    </w:p>
+    <w:p>
+      <w:pPr>
+        <w:jc w:val="left"/>
+      </w:pPr>
+    </w:p>
+    <w:p>
+      <w:pPr>
+        <w:jc w:val="left"/>
+      </w:pPr>
     </w:p>
     <w:p>
       <w:pPr>
@@ -2166,7 +2559,6 @@
       </w:pPr>
       <w:bookmarkStart w:id="7" w:name="_Toc176607167"/>
       <w:r>
-        <w:lastRenderedPageBreak/>
         <w:t>Bibliografía</w:t>
       </w:r>
       <w:bookmarkEnd w:id="7"/>
@@ -2281,21 +2673,7 @@
         <w:rPr>
           <w:lang w:val="en-US"/>
         </w:rPr>
-        <w:t xml:space="preserve">Amazon Web Services. What is </w:t>
-      </w:r>
-      <w:proofErr w:type="gramStart"/>
-      <w:r>
-        <w:rPr>
-          <w:lang w:val="en-US"/>
-        </w:rPr>
-        <w:t>cryptography?.</w:t>
-      </w:r>
-      <w:proofErr w:type="gramEnd"/>
-      <w:r>
-        <w:rPr>
-          <w:lang w:val="en-US"/>
-        </w:rPr>
-        <w:t xml:space="preserve"> </w:t>
+        <w:t xml:space="preserve">Amazon Web Services. What is cryptography? </w:t>
       </w:r>
       <w:hyperlink r:id="rId15" w:history="1">
         <w:r>
@@ -2315,6 +2693,11 @@
       </w:pPr>
     </w:p>
     <w:p>
+      <w:pPr>
+        <w:rPr>
+          <w:rStyle w:val="Hipervnculo"/>
+        </w:rPr>
+      </w:pPr>
       <w:proofErr w:type="spellStart"/>
       <w:r>
         <w:t>Utimaco</w:t>
@@ -2324,15 +2707,7 @@
         <w:t xml:space="preserve">. </w:t>
       </w:r>
       <w:r>
-        <w:t xml:space="preserve">¿Qué es la criptografía </w:t>
-      </w:r>
-      <w:proofErr w:type="gramStart"/>
-      <w:r>
-        <w:t>simétrica?.</w:t>
-      </w:r>
-      <w:proofErr w:type="gramEnd"/>
-      <w:r>
-        <w:t xml:space="preserve"> </w:t>
+        <w:t xml:space="preserve">¿Qué es la criptografía simétrica? </w:t>
       </w:r>
       <w:hyperlink r:id="rId16" w:history="1">
         <w:r>
@@ -2343,6 +2718,154 @@
         </w:r>
       </w:hyperlink>
     </w:p>
+    <w:p/>
+    <w:p>
+      <w:proofErr w:type="spellStart"/>
+      <w:r>
+        <w:t>GlobalSuite</w:t>
+      </w:r>
+      <w:proofErr w:type="spellEnd"/>
+      <w:r>
+        <w:t xml:space="preserve"> </w:t>
+      </w:r>
+      <w:proofErr w:type="spellStart"/>
+      <w:r>
+        <w:t>Solutions</w:t>
+      </w:r>
+      <w:proofErr w:type="spellEnd"/>
+      <w:r>
+        <w:t>.</w:t>
+      </w:r>
+      <w:r>
+        <w:t xml:space="preserve"> ¿Qué es la norma ISO 27001 y para qué sirve? </w:t>
+      </w:r>
+      <w:hyperlink r:id="rId17" w:history="1">
+        <w:r>
+          <w:rPr>
+            <w:rStyle w:val="Hipervnculo"/>
+          </w:rPr>
+          <w:t>https://www.globalsuitesolutions.com/es/que-es-la-norma-iso-27001-y-para-que-sirve/</w:t>
+        </w:r>
+      </w:hyperlink>
+    </w:p>
+    <w:p/>
+    <w:p>
+      <w:r>
+        <w:t xml:space="preserve">NORMAS ISO ORG. Norma ISO 17799 </w:t>
+      </w:r>
+      <w:hyperlink r:id="rId18" w:history="1">
+        <w:r>
+          <w:rPr>
+            <w:rStyle w:val="Hipervnculo"/>
+          </w:rPr>
+          <w:t>https://normasiso.org/norma-iso-17799/</w:t>
+        </w:r>
+      </w:hyperlink>
+    </w:p>
+    <w:p/>
+    <w:p>
+      <w:proofErr w:type="spellStart"/>
+      <w:r>
+        <w:t>GlobalSuite</w:t>
+      </w:r>
+      <w:proofErr w:type="spellEnd"/>
+      <w:r>
+        <w:t xml:space="preserve"> </w:t>
+      </w:r>
+      <w:proofErr w:type="spellStart"/>
+      <w:r>
+        <w:t>Solutions</w:t>
+      </w:r>
+      <w:proofErr w:type="spellEnd"/>
+      <w:r>
+        <w:t xml:space="preserve">. ¿Qué es COBIT y para qué sirve? </w:t>
+      </w:r>
+      <w:hyperlink r:id="rId19" w:history="1">
+        <w:r>
+          <w:rPr>
+            <w:rStyle w:val="Hipervnculo"/>
+          </w:rPr>
+          <w:t>https://www.globalsuitesolutions.com/es/que-es-cobit/#COBIT_Control_Objetives_for_Information_and_Related_Technology</w:t>
+        </w:r>
+      </w:hyperlink>
+    </w:p>
+    <w:p/>
+    <w:p>
+      <w:r>
+        <w:t>IBM</w:t>
+      </w:r>
+      <w:r>
+        <w:t xml:space="preserve"> </w:t>
+      </w:r>
+      <w:r>
+        <w:t xml:space="preserve">¿Qué es el marco de ciberseguridad NIST? </w:t>
+      </w:r>
+      <w:hyperlink r:id="rId20" w:history="1">
+        <w:r>
+          <w:rPr>
+            <w:rStyle w:val="Hipervnculo"/>
+          </w:rPr>
+          <w:t>https://www.ibm.com</w:t>
+        </w:r>
+        <w:r>
+          <w:rPr>
+            <w:rStyle w:val="Hipervnculo"/>
+          </w:rPr>
+          <w:t>/</w:t>
+        </w:r>
+        <w:r>
+          <w:rPr>
+            <w:rStyle w:val="Hipervnculo"/>
+          </w:rPr>
+          <w:t>mx-es/topics/nist</w:t>
+        </w:r>
+      </w:hyperlink>
+    </w:p>
+    <w:p/>
+    <w:p>
+      <w:proofErr w:type="spellStart"/>
+      <w:r>
+        <w:t>Freshservice</w:t>
+      </w:r>
+      <w:proofErr w:type="spellEnd"/>
+      <w:r>
+        <w:t xml:space="preserve">. ¿Qué es ITIL y para qué sirve?  </w:t>
+      </w:r>
+      <w:hyperlink r:id="rId21" w:history="1">
+        <w:r>
+          <w:rPr>
+            <w:rStyle w:val="Hipervnculo"/>
+          </w:rPr>
+          <w:t>https://www.freshworks.com/es/freshservice/itil/que-es-itil/</w:t>
+        </w:r>
+      </w:hyperlink>
+    </w:p>
+    <w:p/>
+    <w:p>
+      <w:r>
+        <w:t xml:space="preserve">Instituto EITCI. </w:t>
+      </w:r>
+      <w:r>
+        <w:t>¿Qué son los cifrados de bloque y en qué se diferencian de los cifrados de flujo en términos de cifrado de datos?</w:t>
+      </w:r>
+      <w:r>
+        <w:t xml:space="preserve"> </w:t>
+      </w:r>
+      <w:hyperlink r:id="rId22" w:history="1">
+        <w:r>
+          <w:rPr>
+            <w:rStyle w:val="Hipervnculo"/>
+          </w:rPr>
+          <w:t>https://es.eitca.org/la-seguridad-cibern%C3%A9tica/eitc-es-ccf-fundamentos-de-la-criptograf%C3%ADa-cl%C3%A1sica/aplicaciones-de-cifrados-en-bloque/modos-de-operaci%C3%B3n-para-cifrados-en-bloque/examination-review-modes-of-operation-for-block-ciphers/what-are-block-ciphers-and-how-do-they-differ-from-stream-ciphers-in-terms-of-data-encryption/</w:t>
+        </w:r>
+      </w:hyperlink>
+    </w:p>
+    <w:p/>
+    <w:p/>
+    <w:p/>
+    <w:p/>
+    <w:p/>
+    <w:p/>
     <w:p/>
     <w:sectPr>
       <w:pgSz w:w="12240" w:h="15840"/>
@@ -2422,7 +2945,7 @@
         <w:rFonts w:ascii="Symbol" w:eastAsiaTheme="majorEastAsia" w:hAnsi="Symbol" w:cstheme="majorBidi" w:hint="default"/>
       </w:rPr>
     </w:lvl>
-    <w:lvl w:ilvl="1" w:tplc="080A0003" w:tentative="1">
+    <w:lvl w:ilvl="1" w:tplc="080A0003">
       <w:start w:val="1"/>
       <w:numFmt w:val="bullet"/>
       <w:lvlText w:val="o"/>
@@ -3130,7 +3653,6 @@
   <w:style w:type="character" w:default="1" w:styleId="Fuentedeprrafopredeter">
     <w:name w:val="Default Paragraph Font"/>
     <w:uiPriority w:val="1"/>
-    <w:semiHidden/>
     <w:unhideWhenUsed/>
   </w:style>
   <w:style w:type="table" w:default="1" w:styleId="Tablanormal">
@@ -3580,6 +4102,18 @@
       <w:sz w:val="24"/>
     </w:rPr>
   </w:style>
+  <w:style w:type="character" w:styleId="Hipervnculovisitado">
+    <w:name w:val="FollowedHyperlink"/>
+    <w:basedOn w:val="Fuentedeprrafopredeter"/>
+    <w:uiPriority w:val="99"/>
+    <w:semiHidden/>
+    <w:unhideWhenUsed/>
+    <w:rsid w:val="003421D2"/>
+    <w:rPr>
+      <w:color w:val="96607D" w:themeColor="followedHyperlink"/>
+      <w:u w:val="single"/>
+    </w:rPr>
+  </w:style>
 </w:styles>
 </file>
 

</xml_diff>